<commit_message>
Modification générations des lettres : ajout pays
</commit_message>
<xml_diff>
--- a/lettres/models/Ltrre accordmaster _PST_Modele.docx
+++ b/lettres/models/Ltrre accordmaster _PST_Modele.docx
@@ -6,9 +6,6 @@
       <w:pPr>
         <w:pStyle w:val="Standard"/>
         <w:ind w:left="567"/>
-        <w:rPr>
-          <w:rFonts w:hint="eastAsia"/>
-        </w:rPr>
       </w:pPr>
       <w:r>
         <w:rPr>
@@ -74,9 +71,6 @@
       <w:pPr>
         <w:pStyle w:val="Standard"/>
         <w:ind w:left="567"/>
-        <w:rPr>
-          <w:rFonts w:hint="eastAsia"/>
-        </w:rPr>
       </w:pPr>
     </w:p>
     <w:p>
@@ -84,9 +78,6 @@
         <w:pStyle w:val="Standard"/>
         <w:ind w:left="6373"/>
         <w:jc w:val="right"/>
-        <w:rPr>
-          <w:rFonts w:hint="eastAsia"/>
-        </w:rPr>
       </w:pPr>
       <w:r>
         <w:t>La Rochelle, le $date</w:t>
@@ -96,18 +87,12 @@
       <w:pPr>
         <w:pStyle w:val="Standard"/>
         <w:ind w:left="567"/>
-        <w:rPr>
-          <w:rFonts w:hint="eastAsia"/>
-        </w:rPr>
-      </w:pPr>
-    </w:p>
-    <w:p>
-      <w:pPr>
-        <w:pStyle w:val="Standard"/>
-        <w:ind w:left="567"/>
-        <w:rPr>
-          <w:rFonts w:hint="eastAsia"/>
-        </w:rPr>
+      </w:pPr>
+    </w:p>
+    <w:p>
+      <w:pPr>
+        <w:pStyle w:val="Standard"/>
+        <w:ind w:left="567"/>
       </w:pPr>
     </w:p>
     <w:p>
@@ -117,9 +102,6 @@
           <w:tab w:val="left" w:pos="3259"/>
         </w:tabs>
         <w:ind w:left="-284"/>
-        <w:rPr>
-          <w:rFonts w:hint="eastAsia"/>
-        </w:rPr>
       </w:pPr>
       <w:r>
         <w:rPr>
@@ -148,9 +130,6 @@
         </w:tabs>
         <w:ind w:left="0"/>
         <w:jc w:val="right"/>
-        <w:rPr>
-          <w:rFonts w:hint="eastAsia"/>
-        </w:rPr>
       </w:pPr>
       <w:r>
         <w:tab/>
@@ -160,21 +139,8 @@
       </w:r>
       <w:r>
         <w:tab/>
-        <w:t>$</w:t>
-      </w:r>
-      <w:proofErr w:type="spellStart"/>
-      <w:r>
-        <w:t>civilite</w:t>
-      </w:r>
-      <w:proofErr w:type="spellEnd"/>
-      <w:r>
-        <w:t xml:space="preserve"> $nom $</w:t>
-      </w:r>
-      <w:proofErr w:type="spellStart"/>
-      <w:r>
-        <w:t>prenom</w:t>
-      </w:r>
-      <w:proofErr w:type="spellEnd"/>
+        <w:t>$civilite $nom $prenom</w:t>
+      </w:r>
     </w:p>
     <w:p>
       <w:pPr>
@@ -184,9 +150,6 @@
         </w:tabs>
         <w:ind w:left="567"/>
         <w:jc w:val="right"/>
-        <w:rPr>
-          <w:rFonts w:hint="eastAsia"/>
-        </w:rPr>
       </w:pPr>
       <w:r>
         <w:tab/>
@@ -194,6 +157,11 @@
       <w:r>
         <w:t>$adresse</w:t>
       </w:r>
+      <w:r>
+        <w:t xml:space="preserve"> $pays</w:t>
+      </w:r>
+      <w:bookmarkStart w:id="0" w:name="_GoBack"/>
+      <w:bookmarkEnd w:id="0"/>
     </w:p>
     <w:p>
       <w:pPr>
@@ -202,9 +170,6 @@
           <w:tab w:val="left" w:pos="7230"/>
         </w:tabs>
         <w:ind w:left="567"/>
-        <w:rPr>
-          <w:rFonts w:hint="eastAsia"/>
-        </w:rPr>
       </w:pPr>
       <w:r>
         <w:tab/>
@@ -218,76 +183,40 @@
         </w:tabs>
         <w:ind w:left="567"/>
         <w:jc w:val="right"/>
-        <w:rPr>
-          <w:rFonts w:hint="eastAsia"/>
-        </w:rPr>
       </w:pPr>
       <w:r>
         <w:tab/>
-        <w:t>$</w:t>
-      </w:r>
-      <w:proofErr w:type="spellStart"/>
-      <w:r>
-        <w:t>codePostal</w:t>
-      </w:r>
-      <w:proofErr w:type="spellEnd"/>
-      <w:r>
-        <w:t xml:space="preserve"> $ville</w:t>
-      </w:r>
-    </w:p>
-    <w:p>
-      <w:pPr>
-        <w:pStyle w:val="Standard"/>
-        <w:ind w:left="567"/>
-        <w:rPr>
-          <w:rFonts w:hint="eastAsia"/>
-        </w:rPr>
-      </w:pPr>
-    </w:p>
-    <w:p>
-      <w:pPr>
-        <w:pStyle w:val="Standard"/>
-        <w:ind w:left="567"/>
-        <w:rPr>
-          <w:rFonts w:hint="eastAsia"/>
-        </w:rPr>
-      </w:pPr>
-      <w:r>
-        <w:t>$</w:t>
-      </w:r>
-      <w:proofErr w:type="spellStart"/>
-      <w:r>
-        <w:t>civilite</w:t>
-      </w:r>
-      <w:proofErr w:type="spellEnd"/>
-      <w:r>
-        <w:t>,</w:t>
-      </w:r>
-    </w:p>
-    <w:p>
-      <w:pPr>
-        <w:pStyle w:val="Standard"/>
-        <w:ind w:left="567"/>
-        <w:rPr>
-          <w:rFonts w:hint="eastAsia"/>
-        </w:rPr>
-      </w:pPr>
-      <w:r>
-        <w:t>Suite à l'examen de votre dossier de Candidature, le $</w:t>
-      </w:r>
-      <w:proofErr w:type="spellStart"/>
-      <w:r>
-        <w:t>dateCommission</w:t>
-      </w:r>
-      <w:proofErr w:type="spellEnd"/>
-    </w:p>
-    <w:p>
-      <w:pPr>
-        <w:pStyle w:val="Standard"/>
-        <w:ind w:left="567"/>
-        <w:rPr>
-          <w:rFonts w:hint="eastAsia"/>
-        </w:rPr>
+        <w:t>$codePostal $ville</w:t>
+      </w:r>
+    </w:p>
+    <w:p>
+      <w:pPr>
+        <w:pStyle w:val="Standard"/>
+        <w:ind w:left="567"/>
+      </w:pPr>
+    </w:p>
+    <w:p>
+      <w:pPr>
+        <w:pStyle w:val="Standard"/>
+        <w:ind w:left="567"/>
+      </w:pPr>
+      <w:r>
+        <w:t>$civilite,</w:t>
+      </w:r>
+    </w:p>
+    <w:p>
+      <w:pPr>
+        <w:pStyle w:val="Standard"/>
+        <w:ind w:left="567"/>
+      </w:pPr>
+      <w:r>
+        <w:t>Suite à l'examen de votre dossier de Candidature, le $dateCommission</w:t>
+      </w:r>
+    </w:p>
+    <w:p>
+      <w:pPr>
+        <w:pStyle w:val="Standard"/>
+        <w:ind w:left="567"/>
       </w:pPr>
       <w:r>
         <w:rPr>
@@ -301,9 +230,6 @@
       <w:pPr>
         <w:pStyle w:val="Standard"/>
         <w:ind w:left="567"/>
-        <w:rPr>
-          <w:rFonts w:hint="eastAsia"/>
-        </w:rPr>
       </w:pPr>
       <w:r>
         <w:rPr>
@@ -347,26 +273,10 @@
       <w:pPr>
         <w:pStyle w:val="Standard"/>
         <w:ind w:left="567"/>
-        <w:rPr>
-          <w:rFonts w:hint="eastAsia"/>
-        </w:rPr>
-      </w:pPr>
-      <w:r>
-        <w:t>Les inscriptions administratives se dérouleront du $</w:t>
-      </w:r>
-      <w:proofErr w:type="spellStart"/>
-      <w:r>
-        <w:t>debutInscriptions</w:t>
-      </w:r>
-      <w:proofErr w:type="spellEnd"/>
-      <w:r>
-        <w:t xml:space="preserve"> au jeudi $</w:t>
-      </w:r>
-      <w:proofErr w:type="spellStart"/>
-      <w:r>
-        <w:t>finInscriptions</w:t>
-      </w:r>
-      <w:proofErr w:type="spellEnd"/>
+      </w:pPr>
+      <w:r>
+        <w:t>Les inscriptions administratives se dérouleront du $debutInscriptions au jeudi $finInscriptions</w:t>
+      </w:r>
       <w:r>
         <w:rPr>
           <w:color w:val="FF0000"/>
@@ -374,10 +284,7 @@
         <w:t xml:space="preserve"> </w:t>
       </w:r>
       <w:r>
-        <w:t>à l’adresse su</w:t>
-      </w:r>
-      <w:r>
-        <w:t>ivante :</w:t>
+        <w:t>à l’adresse suivante :</w:t>
       </w:r>
     </w:p>
     <w:p>
@@ -386,9 +293,6 @@
         <w:spacing w:after="0"/>
         <w:ind w:left="567"/>
         <w:jc w:val="center"/>
-        <w:rPr>
-          <w:rFonts w:hint="eastAsia"/>
-        </w:rPr>
       </w:pPr>
       <w:r>
         <w:rPr>
@@ -396,60 +300,36 @@
           <w:bCs/>
           <w:color w:val="1A558A"/>
         </w:rPr>
-        <w:t xml:space="preserve">Université de La Rochelle - </w:t>
-      </w:r>
-      <w:proofErr w:type="spellStart"/>
-      <w:r>
-        <w:rPr>
-          <w:b/>
+        <w:t>Université de La Rochelle - Technoforum (Rez-de-chaussée)</w:t>
+      </w:r>
+    </w:p>
+    <w:p>
+      <w:pPr>
+        <w:pStyle w:val="Standard"/>
+        <w:spacing w:after="0"/>
+        <w:ind w:left="567"/>
+        <w:jc w:val="center"/>
+      </w:pPr>
+      <w:r>
+        <w:rPr>
           <w:bCs/>
           <w:color w:val="1A558A"/>
         </w:rPr>
-        <w:t>Technoforum</w:t>
-      </w:r>
-      <w:proofErr w:type="spellEnd"/>
-      <w:r>
-        <w:rPr>
-          <w:b/>
+        <w:t>23 avenue Albert Einstein</w:t>
+      </w:r>
+    </w:p>
+    <w:p>
+      <w:pPr>
+        <w:pStyle w:val="Standard"/>
+        <w:spacing w:after="0"/>
+        <w:ind w:left="567"/>
+        <w:jc w:val="center"/>
+      </w:pPr>
+      <w:r>
+        <w:rPr>
           <w:bCs/>
           <w:color w:val="1A558A"/>
         </w:rPr>
-        <w:t xml:space="preserve"> (Rez-de-chaussée)</w:t>
-      </w:r>
-    </w:p>
-    <w:p>
-      <w:pPr>
-        <w:pStyle w:val="Standard"/>
-        <w:spacing w:after="0"/>
-        <w:ind w:left="567"/>
-        <w:jc w:val="center"/>
-        <w:rPr>
-          <w:rFonts w:hint="eastAsia"/>
-        </w:rPr>
-      </w:pPr>
-      <w:r>
-        <w:rPr>
-          <w:bCs/>
-          <w:color w:val="1A558A"/>
-        </w:rPr>
-        <w:t>23 avenue Albert Einstein</w:t>
-      </w:r>
-    </w:p>
-    <w:p>
-      <w:pPr>
-        <w:pStyle w:val="Standard"/>
-        <w:spacing w:after="0"/>
-        <w:ind w:left="567"/>
-        <w:jc w:val="center"/>
-        <w:rPr>
-          <w:rFonts w:hint="eastAsia"/>
-        </w:rPr>
-      </w:pPr>
-      <w:r>
-        <w:rPr>
-          <w:bCs/>
-          <w:color w:val="1A558A"/>
-        </w:rPr>
         <w:t>17 000 La Rochelle</w:t>
       </w:r>
     </w:p>
@@ -458,15 +338,9 @@
         <w:pStyle w:val="Standard"/>
         <w:spacing w:before="120"/>
         <w:ind w:left="567"/>
-        <w:rPr>
-          <w:rFonts w:hint="eastAsia"/>
-        </w:rPr>
-      </w:pPr>
-      <w:r>
-        <w:t>Je vous invite à venir vous inscrire dès que possible, la rentrée dans certaines filières étant susceptible d'</w:t>
-      </w:r>
-      <w:r>
-        <w:t xml:space="preserve">intervenir dès le 1er septembre 2015. Le calendrier des dates de rentrée sera consultable en ligne, à partir du 1er Juillet 2015, sur le site web du Pôle Sciences et Technologie : </w:t>
+      </w:pPr>
+      <w:r>
+        <w:t xml:space="preserve">Je vous invite à venir vous inscrire dès que possible, la rentrée dans certaines filières étant susceptible d'intervenir dès le 1er septembre 2015. Le calendrier des dates de rentrée sera consultable en ligne, à partir du 1er Juillet 2015, sur le site web du Pôle Sciences et Technologie : </w:t>
       </w:r>
       <w:hyperlink r:id="rId8">
         <w:r>
@@ -482,9 +356,6 @@
       <w:pPr>
         <w:pStyle w:val="Standard"/>
         <w:ind w:left="567"/>
-        <w:rPr>
-          <w:rFonts w:hint="eastAsia"/>
-        </w:rPr>
       </w:pPr>
       <w:r>
         <w:rPr>
@@ -500,161 +371,84 @@
       <w:pPr>
         <w:pStyle w:val="Standard"/>
         <w:ind w:left="567"/>
-        <w:rPr>
-          <w:rFonts w:hint="eastAsia"/>
-        </w:rPr>
       </w:pPr>
       <w:r>
         <w:rPr>
           <w:rFonts w:cs="Verdana"/>
           <w:szCs w:val="20"/>
         </w:rPr>
-        <w:t xml:space="preserve">Le montant des droits d’inscription et de sécurité sociale étudiante à acquitter pour l’année 2015-2016 n’étant pas </w:t>
-      </w:r>
-      <w:proofErr w:type="gramStart"/>
+        <w:t xml:space="preserve">Le montant des droits d’inscription et de sécurité sociale étudiante à acquitter pour l’année 2015-2016 n’étant pas connu à ce jour, je vous informe que ce montant s’élevait à </w:t>
+      </w:r>
+      <w:r>
+        <w:t xml:space="preserve">184 €+ 213 € (sécurité sociale) </w:t>
+      </w:r>
       <w:r>
         <w:rPr>
           <w:rFonts w:cs="Verdana"/>
           <w:szCs w:val="20"/>
         </w:rPr>
-        <w:t>connu</w:t>
-      </w:r>
-      <w:proofErr w:type="gramEnd"/>
-      <w:r>
-        <w:rPr>
-          <w:rFonts w:cs="Verdana"/>
+        <w:t>pour une  inscription en licence pour l’année 2014-2015.</w:t>
+      </w:r>
+    </w:p>
+    <w:p>
+      <w:pPr>
+        <w:pStyle w:val="Standard"/>
+        <w:ind w:left="567" w:right="-143"/>
+      </w:pPr>
+      <w:r>
+        <w:rPr>
           <w:szCs w:val="20"/>
         </w:rPr>
-        <w:t xml:space="preserve"> à ce jour, je v</w:t>
-      </w:r>
-      <w:r>
-        <w:rPr>
-          <w:rFonts w:cs="Verdana"/>
+        <w:t>Veuillez agréer, $civilite, l'expression de mes salutations distinguées.</w:t>
+      </w:r>
+    </w:p>
+    <w:p>
+      <w:pPr>
+        <w:pStyle w:val="Standard"/>
+        <w:ind w:left="567"/>
+      </w:pPr>
+    </w:p>
+    <w:p>
+      <w:pPr>
+        <w:pStyle w:val="Standard"/>
+        <w:ind w:left="4672" w:firstLine="284"/>
+      </w:pPr>
+      <w:r>
+        <w:rPr>
           <w:szCs w:val="20"/>
         </w:rPr>
-        <w:t xml:space="preserve">ous informe que ce montant s’élevait à </w:t>
-      </w:r>
-      <w:r>
-        <w:t xml:space="preserve">184 €+ 213 € (sécurité sociale) </w:t>
-      </w:r>
-      <w:r>
-        <w:rPr>
-          <w:rFonts w:cs="Verdana"/>
+        <w:t>Pour le président de l'université,</w:t>
+      </w:r>
+    </w:p>
+    <w:p>
+      <w:pPr>
+        <w:pStyle w:val="Standard"/>
+        <w:ind w:left="4250" w:firstLine="706"/>
+      </w:pPr>
+      <w:r>
+        <w:rPr>
           <w:szCs w:val="20"/>
         </w:rPr>
-        <w:t>pour une  inscription en licence pour l’année 2014-2015.</w:t>
-      </w:r>
-    </w:p>
-    <w:p>
-      <w:pPr>
-        <w:pStyle w:val="Standard"/>
-        <w:ind w:left="567" w:right="-143"/>
-        <w:rPr>
-          <w:rFonts w:hint="eastAsia"/>
-        </w:rPr>
-      </w:pPr>
-      <w:r>
-        <w:rPr>
-          <w:szCs w:val="20"/>
-        </w:rPr>
-        <w:t>Veuillez agréer, $</w:t>
-      </w:r>
-      <w:proofErr w:type="spellStart"/>
-      <w:r>
-        <w:rPr>
-          <w:szCs w:val="20"/>
-        </w:rPr>
-        <w:t>civilite</w:t>
-      </w:r>
-      <w:proofErr w:type="spellEnd"/>
-      <w:r>
-        <w:rPr>
-          <w:szCs w:val="20"/>
-        </w:rPr>
-        <w:t>, l'expression de mes salutations distinguées.</w:t>
-      </w:r>
-    </w:p>
-    <w:p>
-      <w:pPr>
-        <w:pStyle w:val="Standard"/>
-        <w:ind w:left="567"/>
-        <w:rPr>
-          <w:rFonts w:hint="eastAsia"/>
-        </w:rPr>
-      </w:pPr>
-    </w:p>
-    <w:p>
-      <w:pPr>
-        <w:pStyle w:val="Standard"/>
-        <w:ind w:left="4672" w:firstLine="284"/>
-        <w:rPr>
-          <w:rFonts w:hint="eastAsia"/>
-        </w:rPr>
-      </w:pPr>
-      <w:r>
-        <w:rPr>
-          <w:szCs w:val="20"/>
-        </w:rPr>
-        <w:t>Pour le président de l'université,</w:t>
-      </w:r>
-    </w:p>
-    <w:p>
-      <w:pPr>
-        <w:pStyle w:val="Standard"/>
-        <w:ind w:left="4250" w:firstLine="706"/>
-        <w:rPr>
-          <w:rFonts w:hint="eastAsia"/>
-        </w:rPr>
-      </w:pPr>
-      <w:proofErr w:type="gramStart"/>
-      <w:r>
-        <w:rPr>
-          <w:szCs w:val="20"/>
-        </w:rPr>
-        <w:t>et</w:t>
-      </w:r>
-      <w:proofErr w:type="gramEnd"/>
-      <w:r>
-        <w:rPr>
-          <w:szCs w:val="20"/>
-        </w:rPr>
-        <w:t xml:space="preserve"> par délégation, </w:t>
-      </w:r>
-      <w:r>
-        <w:rPr>
-          <w:szCs w:val="20"/>
-        </w:rPr>
-        <w:t>le directeur de l'UFR</w:t>
+        <w:t>et par délégation, le directeur de l'UFR</w:t>
       </w:r>
     </w:p>
     <w:p>
       <w:pPr>
         <w:pStyle w:val="Standard"/>
         <w:ind w:left="567" w:firstLine="706"/>
-        <w:rPr>
-          <w:rFonts w:hint="eastAsia"/>
-        </w:rPr>
       </w:pPr>
     </w:p>
     <w:p>
       <w:pPr>
         <w:pStyle w:val="Standard"/>
         <w:ind w:left="567" w:firstLine="706"/>
-        <w:rPr>
-          <w:rFonts w:hint="eastAsia"/>
-        </w:rPr>
       </w:pPr>
     </w:p>
     <w:p>
       <w:pPr>
         <w:pStyle w:val="Standard"/>
         <w:ind w:left="4956"/>
-        <w:rPr>
-          <w:rFonts w:hint="eastAsia"/>
-        </w:rPr>
-      </w:pPr>
-      <w:bookmarkStart w:id="0" w:name="_GoBack"/>
-      <w:bookmarkEnd w:id="0"/>
+      </w:pPr>
       <w:r>
         <w:rPr>
           <w:szCs w:val="20"/>
@@ -721,9 +515,6 @@
       <w:pPr>
         <w:pStyle w:val="Standard"/>
         <w:ind w:left="567"/>
-        <w:rPr>
-          <w:rFonts w:hint="eastAsia"/>
-        </w:rPr>
       </w:pPr>
       <w:r>
         <w:rPr>
@@ -738,9 +529,6 @@
       <w:pPr>
         <w:pStyle w:val="Standard"/>
         <w:ind w:left="567"/>
-        <w:rPr>
-          <w:rFonts w:hint="eastAsia"/>
-        </w:rPr>
       </w:pPr>
       <w:r>
         <w:rPr>
@@ -748,39 +536,20 @@
           <w:sz w:val="16"/>
           <w:szCs w:val="16"/>
         </w:rPr>
-        <w:t>Dans ce délai de deux mois, elle peut</w:t>
-      </w:r>
+        <w:t>Dans ce délai de deux mois, elle peut aussi faire l’objet d’un recours gracieux devant le président de l’université. A défaut de réponse dans un délai de deux mois à partir de la demande ou en cas de réponse défavorable avant cette date, la décision, implicite ou explicite du président de l’université pourrait être attaquée dans les deux mois devant le tribunal administratif de Poitiers.</w:t>
+      </w:r>
+    </w:p>
+    <w:p>
+      <w:pPr>
+        <w:pStyle w:val="Standard"/>
+        <w:ind w:left="567"/>
+      </w:pPr>
       <w:r>
         <w:rPr>
           <w:i/>
           <w:sz w:val="16"/>
           <w:szCs w:val="16"/>
         </w:rPr>
-        <w:t xml:space="preserve"> aussi faire l’objet d’un recours gracieux devant le président de l’université. A défaut de réponse dans un délai de deux mois à partir de la demande ou en cas de réponse défavorable avant cette date, la décision, implicite ou explicite du président de l’u</w:t>
-      </w:r>
-      <w:r>
-        <w:rPr>
-          <w:i/>
-          <w:sz w:val="16"/>
-          <w:szCs w:val="16"/>
-        </w:rPr>
-        <w:t>niversité pourrait être attaquée dans les deux mois devant le tribunal administratif de Poitiers.</w:t>
-      </w:r>
-    </w:p>
-    <w:p>
-      <w:pPr>
-        <w:pStyle w:val="Standard"/>
-        <w:ind w:left="567"/>
-        <w:rPr>
-          <w:rFonts w:hint="eastAsia"/>
-        </w:rPr>
-      </w:pPr>
-      <w:r>
-        <w:rPr>
-          <w:i/>
-          <w:sz w:val="16"/>
-          <w:szCs w:val="16"/>
-        </w:rPr>
         <w:t>(Article R.421-1, 421-2 et 421-3 du code de justice administrative).</w:t>
       </w:r>
     </w:p>
@@ -788,18 +557,12 @@
       <w:pPr>
         <w:pStyle w:val="Standard"/>
         <w:ind w:left="567"/>
-        <w:rPr>
-          <w:rFonts w:hint="eastAsia"/>
-        </w:rPr>
-      </w:pPr>
-    </w:p>
-    <w:p>
-      <w:pPr>
-        <w:pStyle w:val="Standard"/>
-        <w:ind w:left="567"/>
-        <w:rPr>
-          <w:rFonts w:hint="eastAsia"/>
-        </w:rPr>
+      </w:pPr>
+    </w:p>
+    <w:p>
+      <w:pPr>
+        <w:pStyle w:val="Standard"/>
+        <w:ind w:left="567"/>
       </w:pPr>
     </w:p>
     <w:sectPr>
@@ -850,9 +613,6 @@
       </w:tabs>
       <w:spacing w:after="0"/>
       <w:jc w:val="center"/>
-      <w:rPr>
-        <w:rFonts w:hint="eastAsia"/>
-      </w:rPr>
     </w:pPr>
     <w:r>
       <w:rPr>
@@ -924,9 +684,6 @@
       <w:spacing w:before="40" w:after="0"/>
       <w:ind w:left="0"/>
       <w:jc w:val="center"/>
-      <w:rPr>
-        <w:rFonts w:hint="eastAsia"/>
-      </w:rPr>
     </w:pPr>
     <w:r>
       <w:rPr>
@@ -968,9 +725,6 @@
       <w:spacing w:after="0"/>
       <w:ind w:left="0"/>
       <w:jc w:val="center"/>
-      <w:rPr>
-        <w:rFonts w:hint="eastAsia"/>
-      </w:rPr>
     </w:pPr>
     <w:r>
       <w:rPr>

</xml_diff>